<commit_message>
doc(pycharm): clone code from git repo
</commit_message>
<xml_diff>
--- a/git相关/idea git instruction（某些操作说明）.docx
+++ b/git相关/idea git instruction（某些操作说明）.docx
@@ -2367,16 +2367,7 @@
           <w:rFonts w:hint="eastAsia"/>
           <w:lang w:val="en-US" w:eastAsia="zh-CN"/>
         </w:rPr>
-        <w:t>注意：cherry pick只是将修改的内容（commit），提交到当前工作分支（工作区），并不会将修改内容（commit）所在文件全部内容</w:t>
-      </w:r>
-      <w:bookmarkStart w:id="2" w:name="_GoBack"/>
-      <w:bookmarkEnd w:id="2"/>
-      <w:r>
-        <w:rPr>
-          <w:rFonts w:hint="eastAsia"/>
-          <w:lang w:val="en-US" w:eastAsia="zh-CN"/>
-        </w:rPr>
-        <w:t>覆盖当前工作区的同名文件</w:t>
+        <w:t>注意：cherry pick只是将修改的内容（commit），提交到当前工作分支（工作区），并不会将修改内容（commit）所在文件全部内容覆盖当前工作区的同名文件</w:t>
       </w:r>
     </w:p>
     <w:p>
@@ -3530,7 +3521,35 @@
         <w:rPr>
           <w:rFonts w:hint="default"/>
         </w:rPr>
-        <w:t>如果我想会滚到commit2，如果用reset的话，那么commit2之后的所有修改都会被丢弃，也就是把commit2之后的commit全部砍掉了，revert有点像undo，会把commit2做的操作反做一遍，也就是undo，并且生成一个新的commit，变成</w:t>
+        <w:t>如果我想会滚到commit2，如果用reset的话，那么</w:t>
+      </w:r>
+      <w:r>
+        <w:rPr>
+          <w:rFonts w:hint="default"/>
+          <w:highlight w:val="yellow"/>
+        </w:rPr>
+        <w:t>commit2之后的所有修改都会被丢弃</w:t>
+      </w:r>
+      <w:r>
+        <w:rPr>
+          <w:rFonts w:hint="default"/>
+        </w:rPr>
+        <w:t>，也就是把commit2之后的commit全部砍掉了，</w:t>
+      </w:r>
+      <w:bookmarkStart w:id="2" w:name="_GoBack"/>
+      <w:r>
+        <w:rPr>
+          <w:rFonts w:hint="default"/>
+          <w:highlight w:val="yellow"/>
+        </w:rPr>
+        <w:t>revert有点像undo</w:t>
+      </w:r>
+      <w:bookmarkEnd w:id="2"/>
+      <w:r>
+        <w:rPr>
+          <w:rFonts w:hint="default"/>
+        </w:rPr>
+        <w:t>，会把commit2做的操作反做一遍，也就是undo，并且生成一个新的commit，变成</w:t>
       </w:r>
     </w:p>
     <w:p>
@@ -4484,7 +4503,7 @@
     <w:lsdException w:qFormat="1" w:unhideWhenUsed="0" w:uiPriority="0" w:semiHidden="0" w:name="Title"/>
     <w:lsdException w:unhideWhenUsed="0" w:uiPriority="0" w:semiHidden="0" w:name="Closing"/>
     <w:lsdException w:unhideWhenUsed="0" w:uiPriority="0" w:semiHidden="0" w:name="Signature"/>
-    <w:lsdException w:unhideWhenUsed="0" w:uiPriority="0" w:name="Default Paragraph Font"/>
+    <w:lsdException w:qFormat="1" w:unhideWhenUsed="0" w:uiPriority="0" w:name="Default Paragraph Font"/>
     <w:lsdException w:unhideWhenUsed="0" w:uiPriority="0" w:semiHidden="0" w:name="Body Text"/>
     <w:lsdException w:unhideWhenUsed="0" w:uiPriority="0" w:semiHidden="0" w:name="Body Text Indent"/>
     <w:lsdException w:unhideWhenUsed="0" w:uiPriority="0" w:semiHidden="0" w:name="List Continue"/>
@@ -4904,6 +4923,7 @@
   <w:style w:type="character" w:default="1" w:styleId="14">
     <w:name w:val="Default Paragraph Font"/>
     <w:semiHidden/>
+    <w:qFormat/>
     <w:uiPriority w:val="0"/>
   </w:style>
   <w:style w:type="table" w:default="1" w:styleId="13">
@@ -5256,20 +5276,4 @@
   </a:themeElements>
   <a:objectDefaults/>
 </a:theme>
-</file>
-
-<file path=customXml/item1.xml><?xml version="1.0" encoding="utf-8"?>
-<s:customData xmlns="http://www.wps.cn/officeDocument/2013/wpsCustomData" xmlns:s="http://www.wps.cn/officeDocument/2013/wpsCustomData">
-  <customSectProps>
-    <customSectPr/>
-  </customSectProps>
-</s:customData>
-</file>
-
-<file path=customXml/itemProps1.xml><?xml version="1.0" encoding="utf-8"?>
-<ds:datastoreItem xmlns:ds="http://schemas.openxmlformats.org/officeDocument/2006/customXml" ds:itemID="{B1977F7D-205B-4081-913C-38D41E755F92}">
-  <ds:schemaRefs>
-    <ds:schemaRef ds:uri="http://www.wps.cn/officeDocument/2013/wpsCustomData"/>
-  </ds:schemaRefs>
-</ds:datastoreItem>
 </file>
</xml_diff>